<commit_message>
Change Georgia font to 11pt
</commit_message>
<xml_diff>
--- a/2-text/resources/template.docx
+++ b/2-text/resources/template.docx
@@ -681,7 +681,7 @@
       <w:pgNumType w:fmt="decimal"/>
       <w:formProt w:val="false"/>
       <w:textDirection w:val="lrTb"/>
-      <w:docGrid w:type="default" w:linePitch="240" w:charSpace="0"/>
+      <w:docGrid w:type="default" w:linePitch="240" w:charSpace="4096"/>
     </w:sectPr>
   </w:body>
 </w:document>
@@ -710,7 +710,7 @@
     </w:r>
     <w:r>
       <w:rPr/>
-      <w:t>9</w:t>
+      <w:t>8</w:t>
     </w:r>
     <w:r>
       <w:rPr/>
@@ -803,7 +803,7 @@
       <w:rFonts w:ascii="Georgia" w:hAnsi="Georgia" w:eastAsia="Georgia" w:cs="Georgia"/>
       <w:color w:val="00000A"/>
       <w:kern w:val="0"/>
-      <w:sz w:val="24"/>
+      <w:sz w:val="22"/>
       <w:szCs w:val="24"/>
       <w:lang w:val="en-US" w:eastAsia="en-US" w:bidi="ar-SA"/>
     </w:rPr>
@@ -1078,7 +1078,7 @@
     </w:rPr>
   </w:style>
   <w:style w:type="character" w:styleId="LineNumbering">
-    <w:name w:val="Line Number"/>
+    <w:name w:val="Line Numbering"/>
     <w:rPr/>
   </w:style>
   <w:style w:type="character" w:styleId="NumberingSymbols">
@@ -1099,7 +1099,7 @@
     </w:rPr>
   </w:style>
   <w:style w:type="character" w:styleId="FootnoteAnchor">
-    <w:name w:val="Footnote Reference"/>
+    <w:name w:val="Footnote Anchor"/>
     <w:rPr>
       <w:vertAlign w:val="superscript"/>
     </w:rPr>
@@ -1107,10 +1107,12 @@
   <w:style w:type="character" w:styleId="EndnoteCharacters">
     <w:name w:val="Endnote Characters"/>
     <w:qFormat/>
-    <w:rPr/>
+    <w:rPr>
+      <w:vertAlign w:val="superscript"/>
+    </w:rPr>
   </w:style>
   <w:style w:type="character" w:styleId="EndnoteAnchor">
-    <w:name w:val="Endnote Reference"/>
+    <w:name w:val="Endnote Anchor"/>
     <w:rPr>
       <w:vertAlign w:val="superscript"/>
     </w:rPr>
@@ -1364,6 +1366,7 @@
     </w:pPr>
     <w:rPr>
       <w:i w:val="false"/>
+      <w:sz w:val="22"/>
     </w:rPr>
   </w:style>
   <w:style w:type="paragraph" w:styleId="Figure">

</xml_diff>